<commit_message>
Added image to AI assitant app
</commit_message>
<xml_diff>
--- a/Notes.docx
+++ b/Notes.docx
@@ -2017,6 +2017,7 @@
       <w:r>
         <w:rPr>
           <w:b/>
+          <w:noProof/>
           <w:sz w:val="28"/>
           <w:szCs w:val="28"/>
         </w:rPr>
@@ -2106,6 +2107,7 @@
       <w:r>
         <w:rPr>
           <w:b/>
+          <w:noProof/>
           <w:sz w:val="28"/>
           <w:szCs w:val="28"/>
         </w:rPr>
@@ -2192,6 +2194,7 @@
       <w:r>
         <w:rPr>
           <w:b/>
+          <w:noProof/>
           <w:sz w:val="28"/>
           <w:szCs w:val="28"/>
         </w:rPr>
@@ -2304,6 +2307,7 @@
       <w:r>
         <w:rPr>
           <w:b/>
+          <w:noProof/>
           <w:sz w:val="28"/>
           <w:szCs w:val="28"/>
         </w:rPr>
@@ -2390,6 +2394,7 @@
       <w:r>
         <w:rPr>
           <w:b/>
+          <w:noProof/>
           <w:sz w:val="28"/>
           <w:szCs w:val="28"/>
         </w:rPr>
@@ -2442,6 +2447,7 @@
       <w:r>
         <w:rPr>
           <w:b/>
+          <w:noProof/>
           <w:sz w:val="28"/>
           <w:szCs w:val="28"/>
         </w:rPr>
@@ -2510,6 +2516,7 @@
       <w:r>
         <w:rPr>
           <w:b/>
+          <w:noProof/>
           <w:sz w:val="28"/>
           <w:szCs w:val="28"/>
         </w:rPr>
@@ -2573,6 +2580,7 @@
       <w:r>
         <w:rPr>
           <w:b/>
+          <w:noProof/>
           <w:sz w:val="28"/>
           <w:szCs w:val="28"/>
         </w:rPr>
@@ -2864,6 +2872,7 @@
       <w:r>
         <w:rPr>
           <w:b/>
+          <w:noProof/>
           <w:sz w:val="28"/>
           <w:szCs w:val="28"/>
         </w:rPr>
@@ -2916,6 +2925,7 @@
       <w:r>
         <w:rPr>
           <w:b/>
+          <w:noProof/>
           <w:sz w:val="28"/>
           <w:szCs w:val="28"/>
         </w:rPr>
@@ -3036,6 +3046,7 @@
       <w:r>
         <w:rPr>
           <w:b/>
+          <w:noProof/>
           <w:sz w:val="28"/>
           <w:szCs w:val="28"/>
         </w:rPr>
@@ -3104,6 +3115,7 @@
       <w:r>
         <w:rPr>
           <w:b/>
+          <w:noProof/>
           <w:sz w:val="28"/>
           <w:szCs w:val="28"/>
         </w:rPr>
@@ -3215,6 +3227,7 @@
       <w:r>
         <w:rPr>
           <w:b/>
+          <w:noProof/>
           <w:sz w:val="28"/>
           <w:szCs w:val="28"/>
         </w:rPr>
@@ -3268,13 +3281,14 @@
       <w:r>
         <w:rPr>
           <w:b/>
+          <w:noProof/>
           <w:sz w:val="28"/>
           <w:szCs w:val="28"/>
         </w:rPr>
         <w:drawing>
           <wp:inline distT="0" distB="0" distL="0" distR="0" wp14:anchorId="53B94243" wp14:editId="2C0C3321">
-            <wp:extent cx="4435813" cy="2174781"/>
-            <wp:effectExtent l="0" t="0" r="3175" b="0"/>
+            <wp:extent cx="3178720" cy="1558456"/>
+            <wp:effectExtent l="0" t="0" r="3175" b="3810"/>
             <wp:docPr id="46" name="Picture 46"/>
             <wp:cNvGraphicFramePr>
               <a:graphicFrameLocks xmlns:a="http://schemas.openxmlformats.org/drawingml/2006/main" noChangeAspect="1"/>
@@ -3295,7 +3309,7 @@
                   <pic:spPr>
                     <a:xfrm>
                       <a:off x="0" y="0"/>
-                      <a:ext cx="4511016" cy="2211651"/>
+                      <a:ext cx="3264334" cy="1600430"/>
                     </a:xfrm>
                     <a:prstGeom prst="rect">
                       <a:avLst/>
@@ -3413,6 +3427,7 @@
       <w:r>
         <w:rPr>
           <w:b/>
+          <w:noProof/>
           <w:sz w:val="28"/>
           <w:szCs w:val="28"/>
         </w:rPr>
@@ -3515,6 +3530,7 @@
       <w:r>
         <w:rPr>
           <w:b/>
+          <w:noProof/>
           <w:sz w:val="28"/>
           <w:szCs w:val="28"/>
         </w:rPr>
@@ -3654,6 +3670,7 @@
       <w:r>
         <w:rPr>
           <w:b/>
+          <w:noProof/>
           <w:sz w:val="28"/>
           <w:szCs w:val="28"/>
         </w:rPr>
@@ -3730,6 +3747,7 @@
       <w:r>
         <w:rPr>
           <w:b/>
+          <w:noProof/>
           <w:sz w:val="28"/>
           <w:szCs w:val="28"/>
         </w:rPr>
@@ -3822,6 +3840,172 @@
           <w:szCs w:val="28"/>
         </w:rPr>
       </w:pPr>
+      <w:r>
+        <w:rPr>
+          <w:b/>
+          <w:sz w:val="28"/>
+          <w:szCs w:val="28"/>
+        </w:rPr>
+        <w:t>Starting with react-app-2</w:t>
+      </w:r>
+      <w:r>
+        <w:rPr>
+          <w:b/>
+          <w:sz w:val="28"/>
+          <w:szCs w:val="28"/>
+        </w:rPr>
+        <w:t xml:space="preserve"> with </w:t>
+      </w:r>
+      <w:proofErr w:type="spellStart"/>
+      <w:r>
+        <w:rPr>
+          <w:b/>
+          <w:sz w:val="28"/>
+          <w:szCs w:val="28"/>
+        </w:rPr>
+        <w:t>vite+react</w:t>
+      </w:r>
+      <w:proofErr w:type="spellEnd"/>
+    </w:p>
+    <w:p>
+      <w:pPr>
+        <w:rPr>
+          <w:rFonts w:ascii="Segoe UI" w:hAnsi="Segoe UI" w:cs="Segoe UI"/>
+          <w:color w:val="8D96A0"/>
+          <w:sz w:val="21"/>
+          <w:szCs w:val="21"/>
+          <w:shd w:val="clear" w:color="auto" w:fill="0D1117"/>
+        </w:rPr>
+      </w:pPr>
+      <w:r>
+        <w:rPr>
+          <w:rFonts w:ascii="Segoe UI" w:hAnsi="Segoe UI" w:cs="Segoe UI"/>
+          <w:color w:val="8D96A0"/>
+          <w:sz w:val="21"/>
+          <w:szCs w:val="21"/>
+          <w:shd w:val="clear" w:color="auto" w:fill="0D1117"/>
+        </w:rPr>
+        <w:t xml:space="preserve">The reason </w:t>
+      </w:r>
+      <w:proofErr w:type="spellStart"/>
+      <w:r>
+        <w:rPr>
+          <w:rFonts w:ascii="Segoe UI" w:hAnsi="Segoe UI" w:cs="Segoe UI"/>
+          <w:color w:val="8D96A0"/>
+          <w:sz w:val="21"/>
+          <w:szCs w:val="21"/>
+          <w:shd w:val="clear" w:color="auto" w:fill="0D1117"/>
+        </w:rPr>
+        <w:t>Vite</w:t>
+      </w:r>
+      <w:proofErr w:type="spellEnd"/>
+      <w:r>
+        <w:rPr>
+          <w:rFonts w:ascii="Segoe UI" w:hAnsi="Segoe UI" w:cs="Segoe UI"/>
+          <w:color w:val="8D96A0"/>
+          <w:sz w:val="21"/>
+          <w:szCs w:val="21"/>
+          <w:shd w:val="clear" w:color="auto" w:fill="0D1117"/>
+        </w:rPr>
+        <w:t xml:space="preserve"> requires .</w:t>
+      </w:r>
+      <w:proofErr w:type="spellStart"/>
+      <w:r>
+        <w:rPr>
+          <w:rFonts w:ascii="Segoe UI" w:hAnsi="Segoe UI" w:cs="Segoe UI"/>
+          <w:color w:val="8D96A0"/>
+          <w:sz w:val="21"/>
+          <w:szCs w:val="21"/>
+          <w:shd w:val="clear" w:color="auto" w:fill="0D1117"/>
+        </w:rPr>
+        <w:t>jsx</w:t>
+      </w:r>
+      <w:proofErr w:type="spellEnd"/>
+      <w:r>
+        <w:rPr>
+          <w:rFonts w:ascii="Segoe UI" w:hAnsi="Segoe UI" w:cs="Segoe UI"/>
+          <w:color w:val="8D96A0"/>
+          <w:sz w:val="21"/>
+          <w:szCs w:val="21"/>
+          <w:shd w:val="clear" w:color="auto" w:fill="0D1117"/>
+        </w:rPr>
+        <w:t xml:space="preserve"> extension for JSX processing is because in most cases plain .</w:t>
+      </w:r>
+      <w:proofErr w:type="spellStart"/>
+      <w:r>
+        <w:rPr>
+          <w:rFonts w:ascii="Segoe UI" w:hAnsi="Segoe UI" w:cs="Segoe UI"/>
+          <w:color w:val="8D96A0"/>
+          <w:sz w:val="21"/>
+          <w:szCs w:val="21"/>
+          <w:shd w:val="clear" w:color="auto" w:fill="0D1117"/>
+        </w:rPr>
+        <w:t>js</w:t>
+      </w:r>
+      <w:proofErr w:type="spellEnd"/>
+      <w:r>
+        <w:rPr>
+          <w:rFonts w:ascii="Segoe UI" w:hAnsi="Segoe UI" w:cs="Segoe UI"/>
+          <w:color w:val="8D96A0"/>
+          <w:sz w:val="21"/>
+          <w:szCs w:val="21"/>
+          <w:shd w:val="clear" w:color="auto" w:fill="0D1117"/>
+        </w:rPr>
+        <w:t xml:space="preserve"> files shouldn't need full AST transforms to work in the browser. Allowing JSX in .</w:t>
+      </w:r>
+      <w:proofErr w:type="spellStart"/>
+      <w:r>
+        <w:rPr>
+          <w:rFonts w:ascii="Segoe UI" w:hAnsi="Segoe UI" w:cs="Segoe UI"/>
+          <w:color w:val="8D96A0"/>
+          <w:sz w:val="21"/>
+          <w:szCs w:val="21"/>
+          <w:shd w:val="clear" w:color="auto" w:fill="0D1117"/>
+        </w:rPr>
+        <w:t>js</w:t>
+      </w:r>
+      <w:proofErr w:type="spellEnd"/>
+      <w:r>
+        <w:rPr>
+          <w:rFonts w:ascii="Segoe UI" w:hAnsi="Segoe UI" w:cs="Segoe UI"/>
+          <w:color w:val="8D96A0"/>
+          <w:sz w:val="21"/>
+          <w:szCs w:val="21"/>
+          <w:shd w:val="clear" w:color="auto" w:fill="0D1117"/>
+        </w:rPr>
+        <w:t xml:space="preserve"> files means every served file must be full-AST-processed just in case it contains JSX.</w:t>
+      </w:r>
+    </w:p>
+    <w:p>
+      <w:pPr>
+        <w:rPr>
+          <w:b/>
+          <w:sz w:val="28"/>
+          <w:szCs w:val="28"/>
+        </w:rPr>
+      </w:pPr>
+      <w:proofErr w:type="spellStart"/>
+      <w:r>
+        <w:rPr>
+          <w:rFonts w:ascii="Segoe UI" w:hAnsi="Segoe UI" w:cs="Segoe UI"/>
+          <w:color w:val="8D96A0"/>
+          <w:sz w:val="21"/>
+          <w:szCs w:val="21"/>
+          <w:shd w:val="clear" w:color="auto" w:fill="0D1117"/>
+        </w:rPr>
+        <w:t>Vite</w:t>
+      </w:r>
+      <w:proofErr w:type="spellEnd"/>
+      <w:r>
+        <w:rPr>
+          <w:rFonts w:ascii="Segoe UI" w:hAnsi="Segoe UI" w:cs="Segoe UI"/>
+          <w:color w:val="8D96A0"/>
+          <w:sz w:val="21"/>
+          <w:szCs w:val="21"/>
+          <w:shd w:val="clear" w:color="auto" w:fill="0D1117"/>
+        </w:rPr>
+        <w:t xml:space="preserve"> works only when I kept the index.html in main project folder but like CRA when index.html is put in public folder it just do not work. </w:t>
+      </w:r>
     </w:p>
     <w:p>
       <w:pPr>
@@ -3851,6 +4035,7 @@
       <w:r>
         <w:rPr>
           <w:b/>
+          <w:noProof/>
           <w:sz w:val="28"/>
           <w:szCs w:val="28"/>
         </w:rPr>
@@ -3910,9 +4095,11 @@
       <w:r>
         <w:rPr>
           <w:b/>
-          <w:sz w:val="28"/>
-          <w:szCs w:val="28"/>
-        </w:rPr>
+          <w:noProof/>
+          <w:sz w:val="28"/>
+          <w:szCs w:val="28"/>
+        </w:rPr>
+        <w:lastRenderedPageBreak/>
         <w:drawing>
           <wp:inline distT="0" distB="0" distL="0" distR="0" wp14:anchorId="713D0418" wp14:editId="3643E9FA">
             <wp:extent cx="3158157" cy="2344366"/>
@@ -3964,7 +4151,6 @@
           <w:sz w:val="28"/>
           <w:szCs w:val="28"/>
         </w:rPr>
-        <w:lastRenderedPageBreak/>
         <w:t>Approach 1: Duplicated JSX</w:t>
       </w:r>
     </w:p>
@@ -3979,13 +4165,14 @@
       <w:r>
         <w:rPr>
           <w:b/>
+          <w:noProof/>
           <w:sz w:val="28"/>
           <w:szCs w:val="28"/>
         </w:rPr>
         <w:drawing>
           <wp:inline distT="0" distB="0" distL="0" distR="0" wp14:anchorId="670648A3" wp14:editId="41B8610C">
-            <wp:extent cx="3380588" cy="2402732"/>
-            <wp:effectExtent l="0" t="0" r="0" b="0"/>
+            <wp:extent cx="3124862" cy="2220976"/>
+            <wp:effectExtent l="0" t="0" r="0" b="8255"/>
             <wp:docPr id="50" name="Picture 50"/>
             <wp:cNvGraphicFramePr>
               <a:graphicFrameLocks xmlns:a="http://schemas.openxmlformats.org/drawingml/2006/main" noChangeAspect="1"/>
@@ -4006,7 +4193,7 @@
                   <pic:spPr>
                     <a:xfrm>
                       <a:off x="0" y="0"/>
-                      <a:ext cx="3394232" cy="2412429"/>
+                      <a:ext cx="3142979" cy="2233852"/>
                     </a:xfrm>
                     <a:prstGeom prst="rect">
                       <a:avLst/>
@@ -4047,13 +4234,14 @@
       <w:r>
         <w:rPr>
           <w:b/>
+          <w:noProof/>
           <w:sz w:val="28"/>
           <w:szCs w:val="28"/>
         </w:rPr>
         <w:drawing>
           <wp:inline distT="0" distB="0" distL="0" distR="0" wp14:anchorId="1137907D" wp14:editId="18F750F2">
-            <wp:extent cx="3865981" cy="2120630"/>
-            <wp:effectExtent l="0" t="0" r="1270" b="0"/>
+            <wp:extent cx="3180521" cy="1744631"/>
+            <wp:effectExtent l="0" t="0" r="1270" b="8255"/>
             <wp:docPr id="51" name="Picture 51"/>
             <wp:cNvGraphicFramePr>
               <a:graphicFrameLocks xmlns:a="http://schemas.openxmlformats.org/drawingml/2006/main" noChangeAspect="1"/>
@@ -4074,7 +4262,7 @@
                   <pic:spPr>
                     <a:xfrm>
                       <a:off x="0" y="0"/>
-                      <a:ext cx="3875692" cy="2125957"/>
+                      <a:ext cx="3211735" cy="1761753"/>
                     </a:xfrm>
                     <a:prstGeom prst="rect">
                       <a:avLst/>
@@ -4101,37 +4289,54 @@
           <w:sz w:val="28"/>
           <w:szCs w:val="28"/>
         </w:rPr>
-        <w:t>Use multiple times with dedicated in</w:t>
-      </w:r>
-      <w:bookmarkStart w:id="0" w:name="_GoBack"/>
-      <w:bookmarkEnd w:id="0"/>
-      <w:r>
-        <w:rPr>
-          <w:b/>
-          <w:sz w:val="28"/>
-          <w:szCs w:val="28"/>
-        </w:rPr>
-        <w:t xml:space="preserve">puts: </w:t>
-      </w:r>
-    </w:p>
-    <w:p>
-      <w:pPr>
-        <w:rPr>
-          <w:b/>
-          <w:sz w:val="28"/>
-          <w:szCs w:val="28"/>
-        </w:rPr>
-      </w:pPr>
-      <w:r>
-        <w:rPr>
-          <w:b/>
-          <w:sz w:val="28"/>
-          <w:szCs w:val="28"/>
-        </w:rPr>
+        <w:t>Use</w:t>
+      </w:r>
+      <w:r>
+        <w:rPr>
+          <w:b/>
+          <w:sz w:val="28"/>
+          <w:szCs w:val="28"/>
+        </w:rPr>
+        <w:t xml:space="preserve"> component</w:t>
+      </w:r>
+      <w:r>
+        <w:rPr>
+          <w:b/>
+          <w:sz w:val="28"/>
+          <w:szCs w:val="28"/>
+        </w:rPr>
+        <w:t xml:space="preserve"> multiple times with dedicated inputs: </w:t>
+      </w:r>
+    </w:p>
+    <w:p>
+      <w:pPr>
+        <w:rPr>
+          <w:b/>
+          <w:sz w:val="28"/>
+          <w:szCs w:val="28"/>
+        </w:rPr>
+      </w:pPr>
+    </w:p>
+    <w:p>
+      <w:pPr>
+        <w:rPr>
+          <w:b/>
+          <w:sz w:val="28"/>
+          <w:szCs w:val="28"/>
+        </w:rPr>
+      </w:pPr>
+      <w:r>
+        <w:rPr>
+          <w:b/>
+          <w:noProof/>
+          <w:sz w:val="28"/>
+          <w:szCs w:val="28"/>
+        </w:rPr>
+        <w:lastRenderedPageBreak/>
         <w:drawing>
           <wp:inline distT="0" distB="0" distL="0" distR="0" wp14:anchorId="2876AA76" wp14:editId="3D667912">
-            <wp:extent cx="3963103" cy="3326860"/>
-            <wp:effectExtent l="0" t="0" r="0" b="6985"/>
+            <wp:extent cx="3140765" cy="2636542"/>
+            <wp:effectExtent l="0" t="0" r="2540" b="0"/>
             <wp:docPr id="52" name="Picture 52"/>
             <wp:cNvGraphicFramePr>
               <a:graphicFrameLocks xmlns:a="http://schemas.openxmlformats.org/drawingml/2006/main" noChangeAspect="1"/>
@@ -4152,7 +4357,7 @@
                   <pic:spPr>
                     <a:xfrm>
                       <a:off x="0" y="0"/>
-                      <a:ext cx="3992482" cy="3351523"/>
+                      <a:ext cx="3185388" cy="2674001"/>
                     </a:xfrm>
                     <a:prstGeom prst="rect">
                       <a:avLst/>
@@ -4163,6 +4368,672 @@
             </a:graphic>
           </wp:inline>
         </w:drawing>
+      </w:r>
+    </w:p>
+    <w:p>
+      <w:pPr>
+        <w:rPr>
+          <w:b/>
+          <w:sz w:val="28"/>
+          <w:szCs w:val="28"/>
+        </w:rPr>
+      </w:pPr>
+      <w:r>
+        <w:rPr>
+          <w:b/>
+          <w:sz w:val="28"/>
+          <w:szCs w:val="28"/>
+        </w:rPr>
+        <w:t xml:space="preserve">Component Hierarchy: </w:t>
+      </w:r>
+    </w:p>
+    <w:p>
+      <w:pPr>
+        <w:rPr>
+          <w:b/>
+          <w:sz w:val="28"/>
+          <w:szCs w:val="28"/>
+        </w:rPr>
+      </w:pPr>
+      <w:r>
+        <w:rPr>
+          <w:b/>
+          <w:noProof/>
+          <w:sz w:val="28"/>
+          <w:szCs w:val="28"/>
+        </w:rPr>
+        <w:drawing>
+          <wp:inline distT="0" distB="0" distL="0" distR="0" wp14:anchorId="681113DB" wp14:editId="3AD54F51">
+            <wp:extent cx="3148716" cy="1732805"/>
+            <wp:effectExtent l="0" t="0" r="0" b="1270"/>
+            <wp:docPr id="39" name="Picture 39"/>
+            <wp:cNvGraphicFramePr>
+              <a:graphicFrameLocks xmlns:a="http://schemas.openxmlformats.org/drawingml/2006/main" noChangeAspect="1"/>
+            </wp:cNvGraphicFramePr>
+            <a:graphic xmlns:a="http://schemas.openxmlformats.org/drawingml/2006/main">
+              <a:graphicData uri="http://schemas.openxmlformats.org/drawingml/2006/picture">
+                <pic:pic xmlns:pic="http://schemas.openxmlformats.org/drawingml/2006/picture">
+                  <pic:nvPicPr>
+                    <pic:cNvPr id="1" name=""/>
+                    <pic:cNvPicPr/>
+                  </pic:nvPicPr>
+                  <pic:blipFill>
+                    <a:blip r:embed="rId56"/>
+                    <a:stretch>
+                      <a:fillRect/>
+                    </a:stretch>
+                  </pic:blipFill>
+                  <pic:spPr>
+                    <a:xfrm>
+                      <a:off x="0" y="0"/>
+                      <a:ext cx="3158221" cy="1738036"/>
+                    </a:xfrm>
+                    <a:prstGeom prst="rect">
+                      <a:avLst/>
+                    </a:prstGeom>
+                  </pic:spPr>
+                </pic:pic>
+              </a:graphicData>
+            </a:graphic>
+          </wp:inline>
+        </w:drawing>
+      </w:r>
+    </w:p>
+    <w:p>
+      <w:pPr>
+        <w:rPr>
+          <w:b/>
+          <w:sz w:val="28"/>
+          <w:szCs w:val="28"/>
+        </w:rPr>
+      </w:pPr>
+      <w:r>
+        <w:rPr>
+          <w:b/>
+          <w:sz w:val="28"/>
+          <w:szCs w:val="28"/>
+        </w:rPr>
+        <w:t xml:space="preserve">Props is called from top to bottom means from parent to child, but </w:t>
+      </w:r>
+      <w:proofErr w:type="spellStart"/>
+      <w:r>
+        <w:rPr>
+          <w:b/>
+          <w:sz w:val="28"/>
+          <w:szCs w:val="28"/>
+        </w:rPr>
+        <w:t>not</w:t>
+      </w:r>
+      <w:proofErr w:type="spellEnd"/>
+      <w:r>
+        <w:rPr>
+          <w:b/>
+          <w:sz w:val="28"/>
+          <w:szCs w:val="28"/>
+        </w:rPr>
+        <w:t xml:space="preserve"> other way around.</w:t>
+      </w:r>
+    </w:p>
+    <w:p>
+      <w:pPr>
+        <w:rPr>
+          <w:b/>
+          <w:sz w:val="28"/>
+          <w:szCs w:val="28"/>
+        </w:rPr>
+      </w:pPr>
+      <w:r>
+        <w:rPr>
+          <w:b/>
+          <w:noProof/>
+          <w:sz w:val="28"/>
+          <w:szCs w:val="28"/>
+        </w:rPr>
+        <w:drawing>
+          <wp:inline distT="0" distB="0" distL="0" distR="0" wp14:anchorId="29F02EF0" wp14:editId="5DA7B44D">
+            <wp:extent cx="3204375" cy="1726948"/>
+            <wp:effectExtent l="0" t="0" r="0" b="6985"/>
+            <wp:docPr id="47" name="Picture 47"/>
+            <wp:cNvGraphicFramePr>
+              <a:graphicFrameLocks xmlns:a="http://schemas.openxmlformats.org/drawingml/2006/main" noChangeAspect="1"/>
+            </wp:cNvGraphicFramePr>
+            <a:graphic xmlns:a="http://schemas.openxmlformats.org/drawingml/2006/main">
+              <a:graphicData uri="http://schemas.openxmlformats.org/drawingml/2006/picture">
+                <pic:pic xmlns:pic="http://schemas.openxmlformats.org/drawingml/2006/picture">
+                  <pic:nvPicPr>
+                    <pic:cNvPr id="1" name=""/>
+                    <pic:cNvPicPr/>
+                  </pic:nvPicPr>
+                  <pic:blipFill>
+                    <a:blip r:embed="rId57"/>
+                    <a:stretch>
+                      <a:fillRect/>
+                    </a:stretch>
+                  </pic:blipFill>
+                  <pic:spPr>
+                    <a:xfrm>
+                      <a:off x="0" y="0"/>
+                      <a:ext cx="3220471" cy="1735623"/>
+                    </a:xfrm>
+                    <a:prstGeom prst="rect">
+                      <a:avLst/>
+                    </a:prstGeom>
+                  </pic:spPr>
+                </pic:pic>
+              </a:graphicData>
+            </a:graphic>
+          </wp:inline>
+        </w:drawing>
+      </w:r>
+    </w:p>
+    <w:p>
+      <w:pPr>
+        <w:rPr>
+          <w:b/>
+          <w:sz w:val="28"/>
+          <w:szCs w:val="28"/>
+        </w:rPr>
+      </w:pPr>
+      <w:r>
+        <w:rPr>
+          <w:b/>
+          <w:sz w:val="28"/>
+          <w:szCs w:val="28"/>
+        </w:rPr>
+        <w:t>Our Approach the build:</w:t>
+      </w:r>
+    </w:p>
+    <w:p>
+      <w:pPr>
+        <w:rPr>
+          <w:b/>
+          <w:sz w:val="28"/>
+          <w:szCs w:val="28"/>
+        </w:rPr>
+      </w:pPr>
+      <w:r>
+        <w:rPr>
+          <w:b/>
+          <w:sz w:val="28"/>
+          <w:szCs w:val="28"/>
+        </w:rPr>
+        <w:t xml:space="preserve">Now we need props and want to send form parent to child component, no other way back. </w:t>
+      </w:r>
+    </w:p>
+    <w:p>
+      <w:pPr>
+        <w:rPr>
+          <w:b/>
+          <w:sz w:val="28"/>
+          <w:szCs w:val="28"/>
+        </w:rPr>
+      </w:pPr>
+      <w:r>
+        <w:rPr>
+          <w:b/>
+          <w:sz w:val="28"/>
+          <w:szCs w:val="28"/>
+        </w:rPr>
+        <w:t xml:space="preserve">It’s </w:t>
+      </w:r>
+      <w:proofErr w:type="gramStart"/>
+      <w:r>
+        <w:rPr>
+          <w:b/>
+          <w:sz w:val="28"/>
+          <w:szCs w:val="28"/>
+        </w:rPr>
+        <w:t>a</w:t>
+      </w:r>
+      <w:proofErr w:type="gramEnd"/>
+      <w:r>
+        <w:rPr>
+          <w:b/>
+          <w:sz w:val="28"/>
+          <w:szCs w:val="28"/>
+        </w:rPr>
+        <w:t xml:space="preserve"> only one way flow of data. </w:t>
+      </w:r>
+      <w:r>
+        <w:rPr>
+          <w:b/>
+          <w:sz w:val="28"/>
+          <w:szCs w:val="28"/>
+        </w:rPr>
+        <w:t xml:space="preserve">In this code </w:t>
+      </w:r>
+      <w:proofErr w:type="spellStart"/>
+      <w:r>
+        <w:rPr>
+          <w:b/>
+          <w:sz w:val="28"/>
+          <w:szCs w:val="28"/>
+        </w:rPr>
+        <w:t>App.jsx</w:t>
+      </w:r>
+      <w:proofErr w:type="spellEnd"/>
+      <w:r>
+        <w:rPr>
+          <w:b/>
+          <w:sz w:val="28"/>
+          <w:szCs w:val="28"/>
+        </w:rPr>
+        <w:t xml:space="preserve"> is parent and </w:t>
+      </w:r>
+      <w:proofErr w:type="spellStart"/>
+      <w:r>
+        <w:rPr>
+          <w:b/>
+          <w:sz w:val="28"/>
+          <w:szCs w:val="28"/>
+        </w:rPr>
+        <w:t>ProfileCard.jsx</w:t>
+      </w:r>
+      <w:proofErr w:type="spellEnd"/>
+      <w:r>
+        <w:rPr>
+          <w:b/>
+          <w:sz w:val="28"/>
+          <w:szCs w:val="28"/>
+        </w:rPr>
+        <w:t xml:space="preserve"> is Child so, each time whe</w:t>
+      </w:r>
+      <w:r>
+        <w:rPr>
+          <w:b/>
+          <w:sz w:val="28"/>
+          <w:szCs w:val="28"/>
+        </w:rPr>
+        <w:t xml:space="preserve">n </w:t>
+      </w:r>
+      <w:r>
+        <w:rPr>
+          <w:b/>
+          <w:sz w:val="28"/>
+          <w:szCs w:val="28"/>
+        </w:rPr>
+        <w:t xml:space="preserve">we send the data from app to </w:t>
+      </w:r>
+      <w:proofErr w:type="spellStart"/>
+      <w:r>
+        <w:rPr>
+          <w:b/>
+          <w:sz w:val="28"/>
+          <w:szCs w:val="28"/>
+        </w:rPr>
+        <w:t>profilecard</w:t>
+      </w:r>
+      <w:proofErr w:type="spellEnd"/>
+      <w:r>
+        <w:rPr>
+          <w:b/>
+          <w:sz w:val="28"/>
+          <w:szCs w:val="28"/>
+        </w:rPr>
+        <w:t xml:space="preserve"> we send it as attribute and receive as props (props</w:t>
+      </w:r>
+      <w:proofErr w:type="gramStart"/>
+      <w:r>
+        <w:rPr>
+          <w:b/>
+          <w:sz w:val="28"/>
+          <w:szCs w:val="28"/>
+        </w:rPr>
+        <w:t>.&lt;</w:t>
+      </w:r>
+      <w:proofErr w:type="spellStart"/>
+      <w:proofErr w:type="gramEnd"/>
+      <w:r>
+        <w:rPr>
+          <w:b/>
+          <w:sz w:val="28"/>
+          <w:szCs w:val="28"/>
+        </w:rPr>
+        <w:t>NameOfThe</w:t>
+      </w:r>
+      <w:r>
+        <w:rPr>
+          <w:b/>
+          <w:sz w:val="28"/>
+          <w:szCs w:val="28"/>
+        </w:rPr>
+        <w:t>PassedAttributeFromApp.jsx</w:t>
+      </w:r>
+      <w:proofErr w:type="spellEnd"/>
+      <w:r>
+        <w:rPr>
+          <w:b/>
+          <w:sz w:val="28"/>
+          <w:szCs w:val="28"/>
+        </w:rPr>
+        <w:t>&gt;)</w:t>
+      </w:r>
+      <w:r>
+        <w:rPr>
+          <w:b/>
+          <w:sz w:val="28"/>
+          <w:szCs w:val="28"/>
+        </w:rPr>
+        <w:t>. This simplifies the code and make the inheritance of data form parent very concise and easy to use.</w:t>
+      </w:r>
+    </w:p>
+    <w:p>
+      <w:pPr>
+        <w:rPr>
+          <w:b/>
+          <w:sz w:val="28"/>
+          <w:szCs w:val="28"/>
+        </w:rPr>
+      </w:pPr>
+      <w:r>
+        <w:rPr>
+          <w:b/>
+          <w:noProof/>
+          <w:sz w:val="28"/>
+          <w:szCs w:val="28"/>
+        </w:rPr>
+        <w:lastRenderedPageBreak/>
+        <w:drawing>
+          <wp:inline distT="0" distB="0" distL="0" distR="0" wp14:anchorId="1335FCAD" wp14:editId="294183F0">
+            <wp:extent cx="3432771" cy="1630018"/>
+            <wp:effectExtent l="0" t="0" r="0" b="8890"/>
+            <wp:docPr id="53" name="Picture 53"/>
+            <wp:cNvGraphicFramePr>
+              <a:graphicFrameLocks xmlns:a="http://schemas.openxmlformats.org/drawingml/2006/main" noChangeAspect="1"/>
+            </wp:cNvGraphicFramePr>
+            <a:graphic xmlns:a="http://schemas.openxmlformats.org/drawingml/2006/main">
+              <a:graphicData uri="http://schemas.openxmlformats.org/drawingml/2006/picture">
+                <pic:pic xmlns:pic="http://schemas.openxmlformats.org/drawingml/2006/picture">
+                  <pic:nvPicPr>
+                    <pic:cNvPr id="1" name=""/>
+                    <pic:cNvPicPr/>
+                  </pic:nvPicPr>
+                  <pic:blipFill>
+                    <a:blip r:embed="rId58"/>
+                    <a:stretch>
+                      <a:fillRect/>
+                    </a:stretch>
+                  </pic:blipFill>
+                  <pic:spPr>
+                    <a:xfrm>
+                      <a:off x="0" y="0"/>
+                      <a:ext cx="3482990" cy="1653864"/>
+                    </a:xfrm>
+                    <a:prstGeom prst="rect">
+                      <a:avLst/>
+                    </a:prstGeom>
+                  </pic:spPr>
+                </pic:pic>
+              </a:graphicData>
+            </a:graphic>
+          </wp:inline>
+        </w:drawing>
+      </w:r>
+    </w:p>
+    <w:p>
+      <w:pPr>
+        <w:rPr>
+          <w:b/>
+          <w:sz w:val="28"/>
+          <w:szCs w:val="28"/>
+        </w:rPr>
+      </w:pPr>
+      <w:r>
+        <w:rPr>
+          <w:b/>
+          <w:sz w:val="28"/>
+          <w:szCs w:val="28"/>
+        </w:rPr>
+        <w:t>Now here is how we approach to the code, the steps in boxes is broken down into steps of code.</w:t>
+      </w:r>
+      <w:r>
+        <w:rPr>
+          <w:b/>
+          <w:sz w:val="28"/>
+          <w:szCs w:val="28"/>
+        </w:rPr>
+        <w:t xml:space="preserve"> After mentioning the attributes in parent, react will collect those details and treat as an object to be used by child (called props).</w:t>
+      </w:r>
+    </w:p>
+    <w:p>
+      <w:pPr>
+        <w:rPr>
+          <w:b/>
+          <w:sz w:val="28"/>
+          <w:szCs w:val="28"/>
+        </w:rPr>
+      </w:pPr>
+      <w:r>
+        <w:rPr>
+          <w:b/>
+          <w:sz w:val="28"/>
+          <w:szCs w:val="28"/>
+        </w:rPr>
+        <w:t>As we know React treat the data which is sent from parent as object, the concept of destructing can be applied to as,</w:t>
+      </w:r>
+    </w:p>
+    <w:p>
+      <w:pPr>
+        <w:rPr>
+          <w:b/>
+          <w:sz w:val="28"/>
+          <w:szCs w:val="28"/>
+        </w:rPr>
+      </w:pPr>
+      <w:r>
+        <w:rPr>
+          <w:b/>
+          <w:sz w:val="28"/>
+          <w:szCs w:val="28"/>
+        </w:rPr>
+        <w:t>Code1: const {title, handle} = props.</w:t>
+      </w:r>
+    </w:p>
+    <w:p>
+      <w:pPr>
+        <w:rPr>
+          <w:b/>
+          <w:sz w:val="28"/>
+          <w:szCs w:val="28"/>
+        </w:rPr>
+      </w:pPr>
+      <w:r>
+        <w:rPr>
+          <w:b/>
+          <w:sz w:val="28"/>
+          <w:szCs w:val="28"/>
+        </w:rPr>
+        <w:t xml:space="preserve">Code2: const title = </w:t>
+      </w:r>
+      <w:proofErr w:type="spellStart"/>
+      <w:r>
+        <w:rPr>
+          <w:b/>
+          <w:sz w:val="28"/>
+          <w:szCs w:val="28"/>
+        </w:rPr>
+        <w:t>props.title</w:t>
+      </w:r>
+      <w:proofErr w:type="spellEnd"/>
+      <w:r>
+        <w:rPr>
+          <w:b/>
+          <w:sz w:val="28"/>
+          <w:szCs w:val="28"/>
+        </w:rPr>
+        <w:t xml:space="preserve">, const handle = </w:t>
+      </w:r>
+      <w:proofErr w:type="spellStart"/>
+      <w:r>
+        <w:rPr>
+          <w:b/>
+          <w:sz w:val="28"/>
+          <w:szCs w:val="28"/>
+        </w:rPr>
+        <w:t>props.handle</w:t>
+      </w:r>
+      <w:proofErr w:type="spellEnd"/>
+    </w:p>
+    <w:p>
+      <w:pPr>
+        <w:rPr>
+          <w:b/>
+          <w:sz w:val="28"/>
+          <w:szCs w:val="28"/>
+        </w:rPr>
+      </w:pPr>
+      <w:r>
+        <w:rPr>
+          <w:b/>
+          <w:sz w:val="28"/>
+          <w:szCs w:val="28"/>
+        </w:rPr>
+        <w:t>Code1 == Code2</w:t>
+      </w:r>
+    </w:p>
+    <w:p>
+      <w:pPr>
+        <w:rPr>
+          <w:b/>
+          <w:sz w:val="28"/>
+          <w:szCs w:val="28"/>
+        </w:rPr>
+      </w:pPr>
+      <w:r>
+        <w:rPr>
+          <w:b/>
+          <w:sz w:val="28"/>
+          <w:szCs w:val="28"/>
+        </w:rPr>
+        <w:t>Make sure to use the same name as the name being passed from parent else it will unable to recognize and will throw an error</w:t>
+      </w:r>
+      <w:r>
+        <w:rPr>
+          <w:b/>
+          <w:sz w:val="28"/>
+          <w:szCs w:val="28"/>
+        </w:rPr>
+        <w:t xml:space="preserve"> as </w:t>
+      </w:r>
+      <w:proofErr w:type="gramStart"/>
+      <w:r>
+        <w:rPr>
+          <w:b/>
+          <w:sz w:val="28"/>
+          <w:szCs w:val="28"/>
+        </w:rPr>
+        <w:t>its</w:t>
+      </w:r>
+      <w:proofErr w:type="gramEnd"/>
+      <w:r>
+        <w:rPr>
+          <w:b/>
+          <w:sz w:val="28"/>
+          <w:szCs w:val="28"/>
+        </w:rPr>
+        <w:t xml:space="preserve"> unable to tell which prop value we are </w:t>
+      </w:r>
+      <w:r>
+        <w:rPr>
+          <w:b/>
+          <w:sz w:val="28"/>
+          <w:szCs w:val="28"/>
+        </w:rPr>
+        <w:t>refereeing</w:t>
+      </w:r>
+      <w:r>
+        <w:rPr>
+          <w:b/>
+          <w:sz w:val="28"/>
+          <w:szCs w:val="28"/>
+        </w:rPr>
+        <w:t xml:space="preserve"> too.</w:t>
+      </w:r>
+    </w:p>
+    <w:p>
+      <w:pPr>
+        <w:rPr>
+          <w:b/>
+          <w:sz w:val="28"/>
+          <w:szCs w:val="28"/>
+        </w:rPr>
+      </w:pPr>
+      <w:r>
+        <w:rPr>
+          <w:b/>
+          <w:sz w:val="28"/>
+          <w:szCs w:val="28"/>
+        </w:rPr>
+        <w:drawing>
+          <wp:inline distT="0" distB="0" distL="0" distR="0" wp14:anchorId="55064A76" wp14:editId="1D378E71">
+            <wp:extent cx="4754880" cy="2662184"/>
+            <wp:effectExtent l="0" t="0" r="7620" b="5080"/>
+            <wp:docPr id="54" name="Picture 54"/>
+            <wp:cNvGraphicFramePr>
+              <a:graphicFrameLocks xmlns:a="http://schemas.openxmlformats.org/drawingml/2006/main" noChangeAspect="1"/>
+            </wp:cNvGraphicFramePr>
+            <a:graphic xmlns:a="http://schemas.openxmlformats.org/drawingml/2006/main">
+              <a:graphicData uri="http://schemas.openxmlformats.org/drawingml/2006/picture">
+                <pic:pic xmlns:pic="http://schemas.openxmlformats.org/drawingml/2006/picture">
+                  <pic:nvPicPr>
+                    <pic:cNvPr id="1" name=""/>
+                    <pic:cNvPicPr/>
+                  </pic:nvPicPr>
+                  <pic:blipFill>
+                    <a:blip r:embed="rId59"/>
+                    <a:stretch>
+                      <a:fillRect/>
+                    </a:stretch>
+                  </pic:blipFill>
+                  <pic:spPr>
+                    <a:xfrm>
+                      <a:off x="0" y="0"/>
+                      <a:ext cx="4793258" cy="2683671"/>
+                    </a:xfrm>
+                    <a:prstGeom prst="rect">
+                      <a:avLst/>
+                    </a:prstGeom>
+                  </pic:spPr>
+                </pic:pic>
+              </a:graphicData>
+            </a:graphic>
+          </wp:inline>
+        </w:drawing>
+      </w:r>
+    </w:p>
+    <w:p>
+      <w:pPr>
+        <w:rPr>
+          <w:b/>
+          <w:sz w:val="28"/>
+          <w:szCs w:val="28"/>
+        </w:rPr>
+      </w:pPr>
+      <w:r>
+        <w:rPr>
+          <w:b/>
+          <w:sz w:val="28"/>
+          <w:szCs w:val="28"/>
+        </w:rPr>
+        <w:t>Install</w:t>
+      </w:r>
+      <w:bookmarkStart w:id="0" w:name="_GoBack"/>
+      <w:bookmarkEnd w:id="0"/>
+      <w:r>
+        <w:rPr>
+          <w:b/>
+          <w:sz w:val="28"/>
+          <w:szCs w:val="28"/>
+        </w:rPr>
+        <w:t xml:space="preserve"> Extension: React Developer tool</w:t>
+      </w:r>
+      <w:r>
+        <w:rPr>
+          <w:b/>
+          <w:sz w:val="28"/>
+          <w:szCs w:val="28"/>
+        </w:rPr>
+        <w:t xml:space="preserve"> (For me tools are not showing up in browser)</w:t>
       </w:r>
     </w:p>
     <w:sectPr>

</xml_diff>

<commit_message>
AI assitant Demo App completed
this project is to jsut learn about bulma.io and how to use in project and get introduction with components
</commit_message>
<xml_diff>
--- a/Notes.docx
+++ b/Notes.docx
@@ -4843,7 +4843,7 @@
           <w:sz w:val="28"/>
           <w:szCs w:val="28"/>
         </w:rPr>
-        <w:t xml:space="preserve">Code2: const title = </w:t>
+        <w:t xml:space="preserve">Code2: </w:t>
       </w:r>
       <w:proofErr w:type="spellStart"/>
       <w:r>
@@ -4852,6 +4852,24 @@
           <w:sz w:val="28"/>
           <w:szCs w:val="28"/>
         </w:rPr>
+        <w:t>const</w:t>
+      </w:r>
+      <w:proofErr w:type="spellEnd"/>
+      <w:r>
+        <w:rPr>
+          <w:b/>
+          <w:sz w:val="28"/>
+          <w:szCs w:val="28"/>
+        </w:rPr>
+        <w:t xml:space="preserve"> title = </w:t>
+      </w:r>
+      <w:proofErr w:type="spellStart"/>
+      <w:r>
+        <w:rPr>
+          <w:b/>
+          <w:sz w:val="28"/>
+          <w:szCs w:val="28"/>
+        </w:rPr>
         <w:t>props.title</w:t>
       </w:r>
       <w:proofErr w:type="spellEnd"/>
@@ -4861,7 +4879,7 @@
           <w:sz w:val="28"/>
           <w:szCs w:val="28"/>
         </w:rPr>
-        <w:t xml:space="preserve">, const handle = </w:t>
+        <w:t xml:space="preserve">, </w:t>
       </w:r>
       <w:proofErr w:type="spellStart"/>
       <w:r>
@@ -4870,6 +4888,24 @@
           <w:sz w:val="28"/>
           <w:szCs w:val="28"/>
         </w:rPr>
+        <w:t>const</w:t>
+      </w:r>
+      <w:proofErr w:type="spellEnd"/>
+      <w:r>
+        <w:rPr>
+          <w:b/>
+          <w:sz w:val="28"/>
+          <w:szCs w:val="28"/>
+        </w:rPr>
+        <w:t xml:space="preserve"> handle = </w:t>
+      </w:r>
+      <w:proofErr w:type="spellStart"/>
+      <w:r>
+        <w:rPr>
+          <w:b/>
+          <w:sz w:val="28"/>
+          <w:szCs w:val="28"/>
+        </w:rPr>
         <w:t>props.handle</w:t>
       </w:r>
       <w:proofErr w:type="spellEnd"/>
@@ -4915,16 +4951,14 @@
         </w:rPr>
         <w:t xml:space="preserve"> as </w:t>
       </w:r>
-      <w:proofErr w:type="gramStart"/>
-      <w:r>
-        <w:rPr>
-          <w:b/>
-          <w:sz w:val="28"/>
-          <w:szCs w:val="28"/>
-        </w:rPr>
-        <w:t>its</w:t>
-      </w:r>
-      <w:proofErr w:type="gramEnd"/>
+      <w:r>
+        <w:rPr>
+          <w:b/>
+          <w:sz w:val="28"/>
+          <w:szCs w:val="28"/>
+        </w:rPr>
+        <w:t>it’s</w:t>
+      </w:r>
       <w:r>
         <w:rPr>
           <w:b/>
@@ -4961,6 +4995,7 @@
       <w:r>
         <w:rPr>
           <w:b/>
+          <w:noProof/>
           <w:sz w:val="28"/>
           <w:szCs w:val="28"/>
         </w:rPr>
@@ -5015,26 +5050,880 @@
           <w:sz w:val="28"/>
           <w:szCs w:val="28"/>
         </w:rPr>
-        <w:t>Install</w:t>
+        <w:t>Install Extension: React Developer tool</w:t>
+      </w:r>
+      <w:r>
+        <w:rPr>
+          <w:b/>
+          <w:sz w:val="28"/>
+          <w:szCs w:val="28"/>
+        </w:rPr>
+        <w:t xml:space="preserve"> (For me tools are not showing up in browser)</w:t>
+      </w:r>
+    </w:p>
+    <w:p>
+      <w:pPr>
+        <w:rPr>
+          <w:b/>
+          <w:sz w:val="28"/>
+          <w:szCs w:val="28"/>
+        </w:rPr>
+      </w:pPr>
+      <w:r>
+        <w:rPr>
+          <w:b/>
+          <w:sz w:val="28"/>
+          <w:szCs w:val="28"/>
+        </w:rPr>
+        <w:t>Now we include image into the project:</w:t>
+      </w:r>
+    </w:p>
+    <w:p>
+      <w:pPr>
+        <w:rPr>
+          <w:b/>
+          <w:sz w:val="28"/>
+          <w:szCs w:val="28"/>
+        </w:rPr>
+      </w:pPr>
+      <w:r>
+        <w:rPr>
+          <w:b/>
+          <w:sz w:val="28"/>
+          <w:szCs w:val="28"/>
+        </w:rPr>
+        <w:t xml:space="preserve">Steps: </w:t>
+      </w:r>
+    </w:p>
+    <w:p>
+      <w:pPr>
+        <w:pStyle w:val="ListParagraph"/>
+        <w:numPr>
+          <w:ilvl w:val="0"/>
+          <w:numId w:val="3"/>
+        </w:numPr>
+        <w:rPr>
+          <w:b/>
+          <w:sz w:val="28"/>
+          <w:szCs w:val="28"/>
+        </w:rPr>
+      </w:pPr>
+      <w:r>
+        <w:rPr>
+          <w:b/>
+          <w:sz w:val="28"/>
+          <w:szCs w:val="28"/>
+        </w:rPr>
+        <w:t xml:space="preserve">Make a folder an add pictures of Alexa, </w:t>
+      </w:r>
+      <w:proofErr w:type="spellStart"/>
+      <w:r>
+        <w:rPr>
+          <w:b/>
+          <w:sz w:val="28"/>
+          <w:szCs w:val="28"/>
+        </w:rPr>
+        <w:t>Cortana</w:t>
+      </w:r>
+      <w:proofErr w:type="spellEnd"/>
+      <w:r>
+        <w:rPr>
+          <w:b/>
+          <w:sz w:val="28"/>
+          <w:szCs w:val="28"/>
+        </w:rPr>
+        <w:t xml:space="preserve"> and </w:t>
+      </w:r>
+      <w:proofErr w:type="spellStart"/>
+      <w:r>
+        <w:rPr>
+          <w:b/>
+          <w:sz w:val="28"/>
+          <w:szCs w:val="28"/>
+        </w:rPr>
+        <w:t>Siri</w:t>
+      </w:r>
+      <w:proofErr w:type="spellEnd"/>
+      <w:r>
+        <w:rPr>
+          <w:b/>
+          <w:sz w:val="28"/>
+          <w:szCs w:val="28"/>
+        </w:rPr>
+        <w:t>.</w:t>
+      </w:r>
+    </w:p>
+    <w:p>
+      <w:pPr>
+        <w:pStyle w:val="ListParagraph"/>
+        <w:numPr>
+          <w:ilvl w:val="0"/>
+          <w:numId w:val="3"/>
+        </w:numPr>
+        <w:rPr>
+          <w:b/>
+          <w:sz w:val="28"/>
+          <w:szCs w:val="28"/>
+        </w:rPr>
+      </w:pPr>
+      <w:r>
+        <w:rPr>
+          <w:b/>
+          <w:sz w:val="28"/>
+          <w:szCs w:val="28"/>
+        </w:rPr>
+        <w:lastRenderedPageBreak/>
+        <w:t xml:space="preserve">Import into </w:t>
+      </w:r>
+      <w:proofErr w:type="spellStart"/>
+      <w:r>
+        <w:rPr>
+          <w:b/>
+          <w:sz w:val="28"/>
+          <w:szCs w:val="28"/>
+        </w:rPr>
+        <w:t>App.jsx</w:t>
+      </w:r>
+      <w:proofErr w:type="spellEnd"/>
+      <w:r>
+        <w:rPr>
+          <w:b/>
+          <w:sz w:val="28"/>
+          <w:szCs w:val="28"/>
+        </w:rPr>
+        <w:t xml:space="preserve"> and send it as props to </w:t>
+      </w:r>
+      <w:proofErr w:type="spellStart"/>
+      <w:r>
+        <w:rPr>
+          <w:b/>
+          <w:sz w:val="28"/>
+          <w:szCs w:val="28"/>
+        </w:rPr>
+        <w:t>ProfileCard.jsx</w:t>
+      </w:r>
+      <w:proofErr w:type="spellEnd"/>
+      <w:r>
+        <w:rPr>
+          <w:b/>
+          <w:sz w:val="28"/>
+          <w:szCs w:val="28"/>
+        </w:rPr>
+        <w:t>.</w:t>
+      </w:r>
+    </w:p>
+    <w:p>
+      <w:pPr>
+        <w:pStyle w:val="ListParagraph"/>
+        <w:numPr>
+          <w:ilvl w:val="0"/>
+          <w:numId w:val="3"/>
+        </w:numPr>
+        <w:rPr>
+          <w:b/>
+          <w:sz w:val="28"/>
+          <w:szCs w:val="28"/>
+        </w:rPr>
+      </w:pPr>
+      <w:r>
+        <w:rPr>
+          <w:b/>
+          <w:sz w:val="28"/>
+          <w:szCs w:val="28"/>
+        </w:rPr>
+        <w:t>Use to props to show in browser.</w:t>
+      </w:r>
+    </w:p>
+    <w:p>
+      <w:pPr>
+        <w:pStyle w:val="ListParagraph"/>
+        <w:numPr>
+          <w:ilvl w:val="0"/>
+          <w:numId w:val="3"/>
+        </w:numPr>
+        <w:rPr>
+          <w:b/>
+          <w:sz w:val="28"/>
+          <w:szCs w:val="28"/>
+        </w:rPr>
+      </w:pPr>
+      <w:r>
+        <w:rPr>
+          <w:b/>
+          <w:sz w:val="28"/>
+          <w:szCs w:val="28"/>
+        </w:rPr>
+        <w:t>Now, it’s time for some CSS. We are going to use bulma.io to make things look good.</w:t>
+      </w:r>
+    </w:p>
+    <w:p>
+      <w:pPr>
+        <w:pStyle w:val="ListParagraph"/>
+        <w:numPr>
+          <w:ilvl w:val="0"/>
+          <w:numId w:val="3"/>
+        </w:numPr>
+        <w:rPr>
+          <w:b/>
+          <w:sz w:val="28"/>
+          <w:szCs w:val="28"/>
+        </w:rPr>
+      </w:pPr>
+      <w:r>
+        <w:rPr>
+          <w:b/>
+          <w:sz w:val="28"/>
+          <w:szCs w:val="28"/>
+        </w:rPr>
+        <w:drawing>
+          <wp:inline distT="0" distB="0" distL="0" distR="0" wp14:anchorId="71F96FEA" wp14:editId="24441515">
+            <wp:extent cx="4263153" cy="2385392"/>
+            <wp:effectExtent l="0" t="0" r="4445" b="0"/>
+            <wp:docPr id="31" name="Picture 31"/>
+            <wp:cNvGraphicFramePr>
+              <a:graphicFrameLocks xmlns:a="http://schemas.openxmlformats.org/drawingml/2006/main" noChangeAspect="1"/>
+            </wp:cNvGraphicFramePr>
+            <a:graphic xmlns:a="http://schemas.openxmlformats.org/drawingml/2006/main">
+              <a:graphicData uri="http://schemas.openxmlformats.org/drawingml/2006/picture">
+                <pic:pic xmlns:pic="http://schemas.openxmlformats.org/drawingml/2006/picture">
+                  <pic:nvPicPr>
+                    <pic:cNvPr id="1" name=""/>
+                    <pic:cNvPicPr/>
+                  </pic:nvPicPr>
+                  <pic:blipFill>
+                    <a:blip r:embed="rId60"/>
+                    <a:stretch>
+                      <a:fillRect/>
+                    </a:stretch>
+                  </pic:blipFill>
+                  <pic:spPr>
+                    <a:xfrm>
+                      <a:off x="0" y="0"/>
+                      <a:ext cx="4279782" cy="2394696"/>
+                    </a:xfrm>
+                    <a:prstGeom prst="rect">
+                      <a:avLst/>
+                    </a:prstGeom>
+                  </pic:spPr>
+                </pic:pic>
+              </a:graphicData>
+            </a:graphic>
+          </wp:inline>
+        </w:drawing>
+      </w:r>
+      <w:r>
+        <w:rPr>
+          <w:b/>
+          <w:sz w:val="28"/>
+          <w:szCs w:val="28"/>
+        </w:rPr>
+        <w:t xml:space="preserve"> </w:t>
+      </w:r>
+      <w:r>
+        <w:rPr>
+          <w:b/>
+          <w:sz w:val="28"/>
+          <w:szCs w:val="28"/>
+        </w:rPr>
+        <w:t>You</w:t>
+      </w:r>
+      <w:r>
+        <w:rPr>
+          <w:b/>
+          <w:sz w:val="28"/>
+          <w:szCs w:val="28"/>
+        </w:rPr>
+        <w:t xml:space="preserve"> install the CSS library use the CSS classes as said in the documentation of the </w:t>
+      </w:r>
+      <w:r>
+        <w:rPr>
+          <w:b/>
+          <w:sz w:val="28"/>
+          <w:szCs w:val="28"/>
+        </w:rPr>
+        <w:t>library and get what was shown in the website as reference to the classes look.</w:t>
+      </w:r>
+    </w:p>
+    <w:p>
+      <w:pPr>
+        <w:pStyle w:val="ListParagraph"/>
+        <w:rPr>
+          <w:b/>
+          <w:sz w:val="28"/>
+          <w:szCs w:val="28"/>
+        </w:rPr>
+      </w:pPr>
+      <w:r>
+        <w:rPr>
+          <w:b/>
+          <w:sz w:val="28"/>
+          <w:szCs w:val="28"/>
+        </w:rPr>
+        <w:drawing>
+          <wp:inline distT="0" distB="0" distL="0" distR="0" wp14:anchorId="3D39D15D" wp14:editId="50E4F4C4">
+            <wp:extent cx="3403158" cy="2598048"/>
+            <wp:effectExtent l="0" t="0" r="6985" b="0"/>
+            <wp:docPr id="56" name="Picture 56"/>
+            <wp:cNvGraphicFramePr>
+              <a:graphicFrameLocks xmlns:a="http://schemas.openxmlformats.org/drawingml/2006/main" noChangeAspect="1"/>
+            </wp:cNvGraphicFramePr>
+            <a:graphic xmlns:a="http://schemas.openxmlformats.org/drawingml/2006/main">
+              <a:graphicData uri="http://schemas.openxmlformats.org/drawingml/2006/picture">
+                <pic:pic xmlns:pic="http://schemas.openxmlformats.org/drawingml/2006/picture">
+                  <pic:nvPicPr>
+                    <pic:cNvPr id="1" name=""/>
+                    <pic:cNvPicPr/>
+                  </pic:nvPicPr>
+                  <pic:blipFill>
+                    <a:blip r:embed="rId61"/>
+                    <a:stretch>
+                      <a:fillRect/>
+                    </a:stretch>
+                  </pic:blipFill>
+                  <pic:spPr>
+                    <a:xfrm>
+                      <a:off x="0" y="0"/>
+                      <a:ext cx="3464438" cy="2644831"/>
+                    </a:xfrm>
+                    <a:prstGeom prst="rect">
+                      <a:avLst/>
+                    </a:prstGeom>
+                  </pic:spPr>
+                </pic:pic>
+              </a:graphicData>
+            </a:graphic>
+          </wp:inline>
+        </w:drawing>
+      </w:r>
+    </w:p>
+    <w:p>
+      <w:pPr>
+        <w:pStyle w:val="ListParagraph"/>
+        <w:rPr>
+          <w:b/>
+          <w:sz w:val="28"/>
+          <w:szCs w:val="28"/>
+        </w:rPr>
+      </w:pPr>
+      <w:r>
+        <w:rPr>
+          <w:b/>
+          <w:sz w:val="28"/>
+          <w:szCs w:val="28"/>
+        </w:rPr>
+        <w:drawing>
+          <wp:inline distT="0" distB="0" distL="0" distR="0" wp14:anchorId="48FA500F" wp14:editId="40A8BA8A">
+            <wp:extent cx="3411110" cy="1907515"/>
+            <wp:effectExtent l="0" t="0" r="0" b="0"/>
+            <wp:docPr id="57" name="Picture 57"/>
+            <wp:cNvGraphicFramePr>
+              <a:graphicFrameLocks xmlns:a="http://schemas.openxmlformats.org/drawingml/2006/main" noChangeAspect="1"/>
+            </wp:cNvGraphicFramePr>
+            <a:graphic xmlns:a="http://schemas.openxmlformats.org/drawingml/2006/main">
+              <a:graphicData uri="http://schemas.openxmlformats.org/drawingml/2006/picture">
+                <pic:pic xmlns:pic="http://schemas.openxmlformats.org/drawingml/2006/picture">
+                  <pic:nvPicPr>
+                    <pic:cNvPr id="1" name=""/>
+                    <pic:cNvPicPr/>
+                  </pic:nvPicPr>
+                  <pic:blipFill>
+                    <a:blip r:embed="rId62"/>
+                    <a:stretch>
+                      <a:fillRect/>
+                    </a:stretch>
+                  </pic:blipFill>
+                  <pic:spPr>
+                    <a:xfrm>
+                      <a:off x="0" y="0"/>
+                      <a:ext cx="3506268" cy="1960728"/>
+                    </a:xfrm>
+                    <a:prstGeom prst="rect">
+                      <a:avLst/>
+                    </a:prstGeom>
+                  </pic:spPr>
+                </pic:pic>
+              </a:graphicData>
+            </a:graphic>
+          </wp:inline>
+        </w:drawing>
+      </w:r>
+    </w:p>
+    <w:p>
+      <w:pPr>
+        <w:pStyle w:val="ListParagraph"/>
+        <w:rPr>
+          <w:b/>
+          <w:sz w:val="28"/>
+          <w:szCs w:val="28"/>
+        </w:rPr>
+      </w:pPr>
+      <w:r>
+        <w:rPr>
+          <w:b/>
+          <w:sz w:val="28"/>
+          <w:szCs w:val="28"/>
+        </w:rPr>
+        <w:drawing>
+          <wp:inline distT="0" distB="0" distL="0" distR="0" wp14:anchorId="0AB9CBE5" wp14:editId="2B431CE5">
+            <wp:extent cx="2099144" cy="837042"/>
+            <wp:effectExtent l="0" t="0" r="0" b="1270"/>
+            <wp:docPr id="58" name="Picture 58"/>
+            <wp:cNvGraphicFramePr>
+              <a:graphicFrameLocks xmlns:a="http://schemas.openxmlformats.org/drawingml/2006/main" noChangeAspect="1"/>
+            </wp:cNvGraphicFramePr>
+            <a:graphic xmlns:a="http://schemas.openxmlformats.org/drawingml/2006/main">
+              <a:graphicData uri="http://schemas.openxmlformats.org/drawingml/2006/picture">
+                <pic:pic xmlns:pic="http://schemas.openxmlformats.org/drawingml/2006/picture">
+                  <pic:nvPicPr>
+                    <pic:cNvPr id="1" name=""/>
+                    <pic:cNvPicPr/>
+                  </pic:nvPicPr>
+                  <pic:blipFill>
+                    <a:blip r:embed="rId63"/>
+                    <a:stretch>
+                      <a:fillRect/>
+                    </a:stretch>
+                  </pic:blipFill>
+                  <pic:spPr>
+                    <a:xfrm>
+                      <a:off x="0" y="0"/>
+                      <a:ext cx="2113151" cy="842627"/>
+                    </a:xfrm>
+                    <a:prstGeom prst="rect">
+                      <a:avLst/>
+                    </a:prstGeom>
+                  </pic:spPr>
+                </pic:pic>
+              </a:graphicData>
+            </a:graphic>
+          </wp:inline>
+        </w:drawing>
+      </w:r>
+    </w:p>
+    <w:p>
+      <w:pPr>
+        <w:pStyle w:val="ListParagraph"/>
+        <w:numPr>
+          <w:ilvl w:val="0"/>
+          <w:numId w:val="3"/>
+        </w:numPr>
+        <w:rPr>
+          <w:b/>
+          <w:sz w:val="28"/>
+          <w:szCs w:val="28"/>
+        </w:rPr>
+      </w:pPr>
+      <w:r>
+        <w:rPr>
+          <w:b/>
+          <w:sz w:val="28"/>
+          <w:szCs w:val="28"/>
+        </w:rPr>
+        <w:lastRenderedPageBreak/>
+        <w:t>How to use BULMA.</w:t>
+      </w:r>
+    </w:p>
+    <w:p>
+      <w:pPr>
+        <w:pStyle w:val="ListParagraph"/>
+        <w:numPr>
+          <w:ilvl w:val="1"/>
+          <w:numId w:val="3"/>
+        </w:numPr>
+        <w:rPr>
+          <w:b/>
+          <w:sz w:val="28"/>
+          <w:szCs w:val="28"/>
+        </w:rPr>
+      </w:pPr>
+      <w:proofErr w:type="spellStart"/>
+      <w:r>
+        <w:rPr>
+          <w:b/>
+          <w:sz w:val="28"/>
+          <w:szCs w:val="28"/>
+        </w:rPr>
+        <w:t>npm</w:t>
+      </w:r>
+      <w:proofErr w:type="spellEnd"/>
+      <w:r>
+        <w:rPr>
+          <w:b/>
+          <w:sz w:val="28"/>
+          <w:szCs w:val="28"/>
+        </w:rPr>
+        <w:t xml:space="preserve"> install </w:t>
+      </w:r>
+      <w:proofErr w:type="spellStart"/>
+      <w:r>
+        <w:rPr>
+          <w:b/>
+          <w:sz w:val="28"/>
+          <w:szCs w:val="28"/>
+        </w:rPr>
+        <w:t>bulma</w:t>
+      </w:r>
+      <w:proofErr w:type="spellEnd"/>
+    </w:p>
+    <w:p>
+      <w:pPr>
+        <w:pStyle w:val="ListParagraph"/>
+        <w:numPr>
+          <w:ilvl w:val="1"/>
+          <w:numId w:val="3"/>
+        </w:numPr>
+        <w:rPr>
+          <w:b/>
+          <w:sz w:val="28"/>
+          <w:szCs w:val="28"/>
+        </w:rPr>
+      </w:pPr>
+      <w:r>
+        <w:rPr>
+          <w:b/>
+          <w:sz w:val="28"/>
+          <w:szCs w:val="28"/>
+        </w:rPr>
+        <w:t>Then import "</w:t>
+      </w:r>
+      <w:proofErr w:type="spellStart"/>
+      <w:r>
+        <w:rPr>
+          <w:b/>
+          <w:sz w:val="28"/>
+          <w:szCs w:val="28"/>
+        </w:rPr>
+        <w:t>bulma</w:t>
+      </w:r>
+      <w:proofErr w:type="spellEnd"/>
+      <w:r>
+        <w:rPr>
+          <w:b/>
+          <w:sz w:val="28"/>
+          <w:szCs w:val="28"/>
+        </w:rPr>
+        <w:t>/</w:t>
+      </w:r>
+      <w:proofErr w:type="spellStart"/>
+      <w:r>
+        <w:rPr>
+          <w:b/>
+          <w:sz w:val="28"/>
+          <w:szCs w:val="28"/>
+        </w:rPr>
+        <w:t>css</w:t>
+      </w:r>
+      <w:proofErr w:type="spellEnd"/>
+      <w:r>
+        <w:rPr>
+          <w:b/>
+          <w:sz w:val="28"/>
+          <w:szCs w:val="28"/>
+        </w:rPr>
+        <w:t xml:space="preserve">/bulma.css" = correct way to import a folder which is in node modules folder. Using </w:t>
+      </w:r>
+      <w:r>
+        <w:rPr>
+          <w:b/>
+          <w:sz w:val="28"/>
+          <w:szCs w:val="28"/>
+        </w:rPr>
+        <w:t>import "</w:t>
+      </w:r>
+      <w:proofErr w:type="gramStart"/>
+      <w:r>
+        <w:rPr>
+          <w:b/>
+          <w:sz w:val="28"/>
+          <w:szCs w:val="28"/>
+        </w:rPr>
+        <w:t>..</w:t>
+      </w:r>
+      <w:proofErr w:type="gramEnd"/>
+      <w:r>
+        <w:rPr>
+          <w:b/>
+          <w:sz w:val="28"/>
+          <w:szCs w:val="28"/>
+        </w:rPr>
+        <w:t>/</w:t>
+      </w:r>
+      <w:proofErr w:type="spellStart"/>
+      <w:r>
+        <w:rPr>
+          <w:b/>
+          <w:sz w:val="28"/>
+          <w:szCs w:val="28"/>
+        </w:rPr>
+        <w:t>bulma</w:t>
+      </w:r>
+      <w:proofErr w:type="spellEnd"/>
+      <w:r>
+        <w:rPr>
+          <w:b/>
+          <w:sz w:val="28"/>
+          <w:szCs w:val="28"/>
+        </w:rPr>
+        <w:t>/</w:t>
+      </w:r>
+      <w:proofErr w:type="spellStart"/>
+      <w:r>
+        <w:rPr>
+          <w:b/>
+          <w:sz w:val="28"/>
+          <w:szCs w:val="28"/>
+        </w:rPr>
+        <w:t>css</w:t>
+      </w:r>
+      <w:proofErr w:type="spellEnd"/>
+      <w:r>
+        <w:rPr>
+          <w:b/>
+          <w:sz w:val="28"/>
+          <w:szCs w:val="28"/>
+        </w:rPr>
+        <w:t>/bulma.css";</w:t>
+      </w:r>
+      <w:r>
+        <w:rPr>
+          <w:b/>
+          <w:sz w:val="28"/>
+          <w:szCs w:val="28"/>
+        </w:rPr>
+        <w:t xml:space="preserve"> will cause error as I will search in the main project folder not in node modules</w:t>
+      </w:r>
+      <w:r>
+        <w:rPr>
+          <w:b/>
+          <w:sz w:val="28"/>
+          <w:szCs w:val="28"/>
+        </w:rPr>
+        <w:t xml:space="preserve"> </w:t>
+      </w:r>
+      <w:r>
+        <w:rPr>
+          <w:b/>
+          <w:sz w:val="28"/>
+          <w:szCs w:val="28"/>
+        </w:rPr>
+        <w:t>(which is in main project folder)</w:t>
+      </w:r>
+      <w:r>
+        <w:rPr>
+          <w:b/>
+          <w:sz w:val="28"/>
+          <w:szCs w:val="28"/>
+        </w:rPr>
+        <w:t>.</w:t>
+      </w:r>
+    </w:p>
+    <w:p>
+      <w:pPr>
+        <w:pStyle w:val="ListParagraph"/>
+        <w:numPr>
+          <w:ilvl w:val="1"/>
+          <w:numId w:val="3"/>
+        </w:numPr>
+        <w:rPr>
+          <w:b/>
+          <w:sz w:val="28"/>
+          <w:szCs w:val="28"/>
+        </w:rPr>
+      </w:pPr>
+      <w:r>
+        <w:rPr>
+          <w:b/>
+          <w:sz w:val="28"/>
+          <w:szCs w:val="28"/>
+        </w:rPr>
+        <w:t xml:space="preserve">Make change in </w:t>
+      </w:r>
+      <w:proofErr w:type="spellStart"/>
+      <w:r>
+        <w:rPr>
+          <w:b/>
+          <w:sz w:val="28"/>
+          <w:szCs w:val="28"/>
+        </w:rPr>
+        <w:t>profileCard.jsx</w:t>
+      </w:r>
+      <w:proofErr w:type="spellEnd"/>
+      <w:r>
+        <w:rPr>
+          <w:b/>
+          <w:sz w:val="28"/>
+          <w:szCs w:val="28"/>
+        </w:rPr>
+        <w:t xml:space="preserve"> code and apply CSS </w:t>
+      </w:r>
+      <w:proofErr w:type="spellStart"/>
+      <w:r>
+        <w:rPr>
+          <w:b/>
+          <w:sz w:val="28"/>
+          <w:szCs w:val="28"/>
+        </w:rPr>
+        <w:t>className</w:t>
+      </w:r>
+      <w:proofErr w:type="spellEnd"/>
+      <w:r>
+        <w:rPr>
+          <w:b/>
+          <w:sz w:val="28"/>
+          <w:szCs w:val="28"/>
+        </w:rPr>
+        <w:t xml:space="preserve"> form </w:t>
+      </w:r>
+      <w:proofErr w:type="spellStart"/>
+      <w:r>
+        <w:rPr>
+          <w:b/>
+          <w:sz w:val="28"/>
+          <w:szCs w:val="28"/>
+        </w:rPr>
+        <w:t>bulma</w:t>
+      </w:r>
+      <w:proofErr w:type="spellEnd"/>
+      <w:r>
+        <w:rPr>
+          <w:b/>
+          <w:sz w:val="28"/>
+          <w:szCs w:val="28"/>
+        </w:rPr>
+        <w:t xml:space="preserve">, what </w:t>
+      </w:r>
+      <w:proofErr w:type="spellStart"/>
+      <w:r>
+        <w:rPr>
+          <w:b/>
+          <w:sz w:val="28"/>
+          <w:szCs w:val="28"/>
+        </w:rPr>
+        <w:t>classNames</w:t>
+      </w:r>
+      <w:proofErr w:type="spellEnd"/>
+      <w:r>
+        <w:rPr>
+          <w:b/>
+          <w:sz w:val="28"/>
+          <w:szCs w:val="28"/>
+        </w:rPr>
+        <w:t xml:space="preserve"> is used is decided by bulma.io.</w:t>
+      </w:r>
+    </w:p>
+    <w:p>
+      <w:pPr>
+        <w:pStyle w:val="ListParagraph"/>
+        <w:numPr>
+          <w:ilvl w:val="1"/>
+          <w:numId w:val="3"/>
+        </w:numPr>
+        <w:rPr>
+          <w:b/>
+          <w:sz w:val="28"/>
+          <w:szCs w:val="28"/>
+        </w:rPr>
+      </w:pPr>
+      <w:r>
+        <w:rPr>
+          <w:b/>
+          <w:sz w:val="28"/>
+          <w:szCs w:val="28"/>
+        </w:rPr>
+        <w:t xml:space="preserve">What class and div structure is need to be used is shown in the code page where you found what card format is good for your code. Follow that. </w:t>
+      </w:r>
+    </w:p>
+    <w:p>
+      <w:pPr>
+        <w:pStyle w:val="ListParagraph"/>
+        <w:numPr>
+          <w:ilvl w:val="1"/>
+          <w:numId w:val="3"/>
+        </w:numPr>
+        <w:rPr>
+          <w:b/>
+          <w:sz w:val="28"/>
+          <w:szCs w:val="28"/>
+        </w:rPr>
+      </w:pPr>
+      <w:r>
+        <w:rPr>
+          <w:b/>
+          <w:sz w:val="28"/>
+          <w:szCs w:val="28"/>
+        </w:rPr>
+        <w:t xml:space="preserve">Now the alignment of the card is not that good so. </w:t>
+      </w:r>
+      <w:proofErr w:type="spellStart"/>
+      <w:r>
+        <w:rPr>
+          <w:b/>
+          <w:sz w:val="28"/>
+          <w:szCs w:val="28"/>
+        </w:rPr>
+        <w:t>Addgo</w:t>
+      </w:r>
+      <w:proofErr w:type="spellEnd"/>
+      <w:r>
+        <w:rPr>
+          <w:b/>
+          <w:sz w:val="28"/>
+          <w:szCs w:val="28"/>
+        </w:rPr>
+        <w:t xml:space="preserve"> the columns tab and choose what column count u want and follow the </w:t>
+      </w:r>
+      <w:proofErr w:type="spellStart"/>
+      <w:r>
+        <w:rPr>
+          <w:b/>
+          <w:sz w:val="28"/>
+          <w:szCs w:val="28"/>
+        </w:rPr>
+        <w:t>className</w:t>
+      </w:r>
+      <w:proofErr w:type="spellEnd"/>
+      <w:r>
+        <w:rPr>
+          <w:b/>
+          <w:sz w:val="28"/>
+          <w:szCs w:val="28"/>
+        </w:rPr>
+        <w:t xml:space="preserve"> and div structure to get the result and good looking cards.</w:t>
+      </w:r>
+    </w:p>
+    <w:p>
+      <w:pPr>
+        <w:pStyle w:val="ListParagraph"/>
+        <w:numPr>
+          <w:ilvl w:val="1"/>
+          <w:numId w:val="3"/>
+        </w:numPr>
+        <w:rPr>
+          <w:b/>
+          <w:sz w:val="28"/>
+          <w:szCs w:val="28"/>
+        </w:rPr>
+      </w:pPr>
+      <w:proofErr w:type="spellStart"/>
+      <w:r>
+        <w:rPr>
+          <w:b/>
+          <w:sz w:val="28"/>
+          <w:szCs w:val="28"/>
+        </w:rPr>
+        <w:t>Bulma</w:t>
+      </w:r>
+      <w:proofErr w:type="spellEnd"/>
+      <w:r>
+        <w:rPr>
+          <w:b/>
+          <w:sz w:val="28"/>
+          <w:szCs w:val="28"/>
+        </w:rPr>
+        <w:t xml:space="preserve"> documentation -&gt; hero -&gt; choose the way you want your header to look like.</w:t>
       </w:r>
       <w:bookmarkStart w:id="0" w:name="_GoBack"/>
       <w:bookmarkEnd w:id="0"/>
-      <w:r>
-        <w:rPr>
-          <w:b/>
-          <w:sz w:val="28"/>
-          <w:szCs w:val="28"/>
-        </w:rPr>
-        <w:t xml:space="preserve"> Extension: React Developer tool</w:t>
-      </w:r>
-      <w:r>
-        <w:rPr>
-          <w:b/>
-          <w:sz w:val="28"/>
-          <w:szCs w:val="28"/>
-        </w:rPr>
-        <w:t xml:space="preserve"> (For me tools are not showing up in browser)</w:t>
-      </w:r>
     </w:p>
     <w:sectPr>
       <w:pgSz w:w="12240" w:h="15840"/>
@@ -5135,6 +6024,95 @@
     </w:lvl>
   </w:abstractNum>
   <w:abstractNum w:abstractNumId="1">
+    <w:nsid w:val="452B5494"/>
+    <w:multiLevelType w:val="hybridMultilevel"/>
+    <w:tmpl w:val="02EA0FAC"/>
+    <w:lvl w:ilvl="0" w:tplc="0409000F">
+      <w:start w:val="1"/>
+      <w:numFmt w:val="decimal"/>
+      <w:lvlText w:val="%1."/>
+      <w:lvlJc w:val="left"/>
+      <w:pPr>
+        <w:ind w:left="720" w:hanging="360"/>
+      </w:pPr>
+      <w:rPr>
+        <w:rFonts w:hint="default"/>
+      </w:rPr>
+    </w:lvl>
+    <w:lvl w:ilvl="1" w:tplc="04090019">
+      <w:start w:val="1"/>
+      <w:numFmt w:val="lowerLetter"/>
+      <w:lvlText w:val="%2."/>
+      <w:lvlJc w:val="left"/>
+      <w:pPr>
+        <w:ind w:left="1440" w:hanging="360"/>
+      </w:pPr>
+    </w:lvl>
+    <w:lvl w:ilvl="2" w:tplc="0409001B" w:tentative="1">
+      <w:start w:val="1"/>
+      <w:numFmt w:val="lowerRoman"/>
+      <w:lvlText w:val="%3."/>
+      <w:lvlJc w:val="right"/>
+      <w:pPr>
+        <w:ind w:left="2160" w:hanging="180"/>
+      </w:pPr>
+    </w:lvl>
+    <w:lvl w:ilvl="3" w:tplc="0409000F" w:tentative="1">
+      <w:start w:val="1"/>
+      <w:numFmt w:val="decimal"/>
+      <w:lvlText w:val="%4."/>
+      <w:lvlJc w:val="left"/>
+      <w:pPr>
+        <w:ind w:left="2880" w:hanging="360"/>
+      </w:pPr>
+    </w:lvl>
+    <w:lvl w:ilvl="4" w:tplc="04090019" w:tentative="1">
+      <w:start w:val="1"/>
+      <w:numFmt w:val="lowerLetter"/>
+      <w:lvlText w:val="%5."/>
+      <w:lvlJc w:val="left"/>
+      <w:pPr>
+        <w:ind w:left="3600" w:hanging="360"/>
+      </w:pPr>
+    </w:lvl>
+    <w:lvl w:ilvl="5" w:tplc="0409001B" w:tentative="1">
+      <w:start w:val="1"/>
+      <w:numFmt w:val="lowerRoman"/>
+      <w:lvlText w:val="%6."/>
+      <w:lvlJc w:val="right"/>
+      <w:pPr>
+        <w:ind w:left="4320" w:hanging="180"/>
+      </w:pPr>
+    </w:lvl>
+    <w:lvl w:ilvl="6" w:tplc="0409000F" w:tentative="1">
+      <w:start w:val="1"/>
+      <w:numFmt w:val="decimal"/>
+      <w:lvlText w:val="%7."/>
+      <w:lvlJc w:val="left"/>
+      <w:pPr>
+        <w:ind w:left="5040" w:hanging="360"/>
+      </w:pPr>
+    </w:lvl>
+    <w:lvl w:ilvl="7" w:tplc="04090019" w:tentative="1">
+      <w:start w:val="1"/>
+      <w:numFmt w:val="lowerLetter"/>
+      <w:lvlText w:val="%8."/>
+      <w:lvlJc w:val="left"/>
+      <w:pPr>
+        <w:ind w:left="5760" w:hanging="360"/>
+      </w:pPr>
+    </w:lvl>
+    <w:lvl w:ilvl="8" w:tplc="0409001B" w:tentative="1">
+      <w:start w:val="1"/>
+      <w:numFmt w:val="lowerRoman"/>
+      <w:lvlText w:val="%9."/>
+      <w:lvlJc w:val="right"/>
+      <w:pPr>
+        <w:ind w:left="6480" w:hanging="180"/>
+      </w:pPr>
+    </w:lvl>
+  </w:abstractNum>
+  <w:abstractNum w:abstractNumId="2">
     <w:nsid w:val="5C2967A7"/>
     <w:multiLevelType w:val="hybridMultilevel"/>
     <w:tmpl w:val="92AEC066"/>
@@ -5224,6 +6202,9 @@
     <w:abstractNumId w:val="0"/>
   </w:num>
   <w:num w:numId="2">
+    <w:abstractNumId w:val="2"/>
+  </w:num>
+  <w:num w:numId="3">
     <w:abstractNumId w:val="1"/>
   </w:num>
 </w:numbering>

</xml_diff>

<commit_message>
app3 setup done with JS+SWC
</commit_message>
<xml_diff>
--- a/Notes.docx
+++ b/Notes.docx
@@ -5920,10 +5920,424 @@
           <w:sz w:val="28"/>
           <w:szCs w:val="28"/>
         </w:rPr>
-        <w:t xml:space="preserve"> documentation -&gt; hero -&gt; choose the way you want your header to look like.</w:t>
+        <w:t xml:space="preserve"> documentation </w:t>
+      </w:r>
+      <w:r>
+        <w:rPr>
+          <w:b/>
+          <w:sz w:val="28"/>
+          <w:szCs w:val="28"/>
+        </w:rPr>
+        <w:t xml:space="preserve">-&gt; layout </w:t>
+      </w:r>
+      <w:r>
+        <w:rPr>
+          <w:b/>
+          <w:sz w:val="28"/>
+          <w:szCs w:val="28"/>
+        </w:rPr>
+        <w:t>-&gt; hero -&gt; choose the way you want your header to look like.</w:t>
+      </w:r>
+    </w:p>
+    <w:p>
+      <w:pPr>
+        <w:rPr>
+          <w:b/>
+          <w:sz w:val="28"/>
+          <w:szCs w:val="28"/>
+        </w:rPr>
+      </w:pPr>
+      <w:r>
+        <w:rPr>
+          <w:b/>
+          <w:sz w:val="28"/>
+          <w:szCs w:val="28"/>
+        </w:rPr>
+        <w:t>Completed</w:t>
+      </w:r>
+    </w:p>
+    <w:p>
+      <w:pPr>
+        <w:pBdr>
+          <w:bottom w:val="double" w:sz="6" w:space="1" w:color="auto"/>
+        </w:pBdr>
+        <w:rPr>
+          <w:b/>
+          <w:sz w:val="28"/>
+          <w:szCs w:val="28"/>
+        </w:rPr>
+      </w:pPr>
+    </w:p>
+    <w:p>
+      <w:pPr>
+        <w:rPr>
+          <w:b/>
+          <w:sz w:val="28"/>
+          <w:szCs w:val="28"/>
+        </w:rPr>
+      </w:pPr>
+      <w:r>
+        <w:rPr>
+          <w:b/>
+          <w:sz w:val="28"/>
+          <w:szCs w:val="28"/>
+        </w:rPr>
+        <w:t xml:space="preserve"> </w:t>
+      </w:r>
+      <w:r>
+        <w:rPr>
+          <w:b/>
+          <w:sz w:val="28"/>
+          <w:szCs w:val="28"/>
+        </w:rPr>
+        <w:t xml:space="preserve">For this section I am going to use </w:t>
+      </w:r>
+      <w:r>
+        <w:rPr>
+          <w:b/>
+          <w:sz w:val="28"/>
+          <w:szCs w:val="28"/>
+        </w:rPr>
+        <w:t>PARCEL</w:t>
+      </w:r>
+      <w:r>
+        <w:rPr>
+          <w:b/>
+          <w:sz w:val="28"/>
+          <w:szCs w:val="28"/>
+        </w:rPr>
+        <w:t xml:space="preserve"> </w:t>
+      </w:r>
+      <w:r>
+        <w:rPr>
+          <w:b/>
+          <w:sz w:val="28"/>
+          <w:szCs w:val="28"/>
+        </w:rPr>
+        <w:t>to make</w:t>
+      </w:r>
+      <w:r>
+        <w:rPr>
+          <w:b/>
+          <w:sz w:val="28"/>
+          <w:szCs w:val="28"/>
+        </w:rPr>
+        <w:t xml:space="preserve"> react </w:t>
+      </w:r>
+      <w:r>
+        <w:rPr>
+          <w:b/>
+          <w:sz w:val="28"/>
+          <w:szCs w:val="28"/>
+        </w:rPr>
+        <w:t>for application</w:t>
+      </w:r>
+      <w:r>
+        <w:rPr>
+          <w:b/>
+          <w:sz w:val="28"/>
+          <w:szCs w:val="28"/>
+        </w:rPr>
+        <w:t>.</w:t>
+      </w:r>
+    </w:p>
+    <w:p>
+      <w:pPr>
+        <w:rPr>
+          <w:b/>
+          <w:sz w:val="28"/>
+          <w:szCs w:val="28"/>
+        </w:rPr>
+      </w:pPr>
+      <w:r>
+        <w:rPr>
+          <w:b/>
+          <w:sz w:val="28"/>
+          <w:szCs w:val="28"/>
+        </w:rPr>
+        <w:t xml:space="preserve">Conclusion you </w:t>
+      </w:r>
+      <w:r>
+        <w:rPr>
+          <w:b/>
+          <w:sz w:val="28"/>
+          <w:szCs w:val="28"/>
+        </w:rPr>
+        <w:t>cannot</w:t>
+      </w:r>
+      <w:r>
+        <w:rPr>
+          <w:b/>
+          <w:sz w:val="28"/>
+          <w:szCs w:val="28"/>
+        </w:rPr>
+        <w:t xml:space="preserve"> make react app with PARCEL: it makes only web app no react I guess or there is way but I read only starting of the documentation page so, will update this later.</w:t>
+      </w:r>
+    </w:p>
+    <w:p>
+      <w:pPr>
+        <w:rPr>
+          <w:b/>
+          <w:sz w:val="28"/>
+          <w:szCs w:val="28"/>
+        </w:rPr>
+      </w:pPr>
+      <w:proofErr w:type="spellStart"/>
+      <w:proofErr w:type="gramStart"/>
+      <w:r>
+        <w:rPr>
+          <w:b/>
+          <w:sz w:val="28"/>
+          <w:szCs w:val="28"/>
+        </w:rPr>
+        <w:t>npm</w:t>
+      </w:r>
+      <w:proofErr w:type="spellEnd"/>
+      <w:proofErr w:type="gramEnd"/>
+      <w:r>
+        <w:rPr>
+          <w:b/>
+          <w:sz w:val="28"/>
+          <w:szCs w:val="28"/>
+        </w:rPr>
+        <w:t xml:space="preserve"> create </w:t>
+      </w:r>
+      <w:proofErr w:type="spellStart"/>
+      <w:r>
+        <w:rPr>
+          <w:b/>
+          <w:sz w:val="28"/>
+          <w:szCs w:val="28"/>
+        </w:rPr>
+        <w:t>vite@latest</w:t>
+      </w:r>
+      <w:proofErr w:type="spellEnd"/>
+      <w:r>
+        <w:rPr>
+          <w:b/>
+          <w:sz w:val="28"/>
+          <w:szCs w:val="28"/>
+        </w:rPr>
+        <w:t xml:space="preserve"> it is.</w:t>
+      </w:r>
+    </w:p>
+    <w:p>
+      <w:pPr>
+        <w:rPr>
+          <w:b/>
+          <w:sz w:val="28"/>
+          <w:szCs w:val="28"/>
+        </w:rPr>
+      </w:pPr>
+      <w:r>
+        <w:rPr>
+          <w:b/>
+          <w:sz w:val="28"/>
+          <w:szCs w:val="28"/>
+        </w:rPr>
+        <w:t>But with a change:</w:t>
+      </w:r>
+    </w:p>
+    <w:p>
+      <w:pPr>
+        <w:rPr>
+          <w:b/>
+          <w:sz w:val="28"/>
+          <w:szCs w:val="28"/>
+        </w:rPr>
+      </w:pPr>
+      <w:r>
+        <w:rPr>
+          <w:b/>
+          <w:sz w:val="28"/>
+          <w:szCs w:val="28"/>
+        </w:rPr>
+        <w:t>√ Project name: ... react-app-3</w:t>
+      </w:r>
+    </w:p>
+    <w:p>
+      <w:pPr>
+        <w:rPr>
+          <w:b/>
+          <w:sz w:val="28"/>
+          <w:szCs w:val="28"/>
+        </w:rPr>
+      </w:pPr>
+      <w:r>
+        <w:rPr>
+          <w:b/>
+          <w:sz w:val="28"/>
+          <w:szCs w:val="28"/>
+        </w:rPr>
+        <w:t>√ Select a framework: » React</w:t>
+      </w:r>
+    </w:p>
+    <w:p>
+      <w:pPr>
+        <w:rPr>
+          <w:b/>
+          <w:sz w:val="28"/>
+          <w:szCs w:val="28"/>
+        </w:rPr>
+      </w:pPr>
+      <w:r>
+        <w:rPr>
+          <w:b/>
+          <w:sz w:val="28"/>
+          <w:szCs w:val="28"/>
+        </w:rPr>
+        <w:t>√ Select a variant: » JavaScript + SWC</w:t>
+      </w:r>
+    </w:p>
+    <w:p>
+      <w:pPr>
+        <w:rPr>
+          <w:b/>
+          <w:sz w:val="28"/>
+          <w:szCs w:val="28"/>
+        </w:rPr>
+      </w:pPr>
+      <w:r>
+        <w:rPr>
+          <w:b/>
+          <w:sz w:val="28"/>
+          <w:szCs w:val="28"/>
+        </w:rPr>
+        <w:t xml:space="preserve">SWC is a free and open-source JavaScript </w:t>
+      </w:r>
+      <w:proofErr w:type="spellStart"/>
+      <w:r>
+        <w:rPr>
+          <w:b/>
+          <w:sz w:val="28"/>
+          <w:szCs w:val="28"/>
+        </w:rPr>
+        <w:t>transcompiler</w:t>
+      </w:r>
+      <w:proofErr w:type="spellEnd"/>
+      <w:r>
+        <w:rPr>
+          <w:b/>
+          <w:sz w:val="28"/>
+          <w:szCs w:val="28"/>
+        </w:rPr>
+        <w:t xml:space="preserve"> like Babel, but unlike Babel it can significantly speed up build and development time due to SWC's fast conversion capabilities, however it may not support all Babel plugins. SWC plays an integral role in the </w:t>
+      </w:r>
+      <w:proofErr w:type="spellStart"/>
+      <w:r>
+        <w:rPr>
+          <w:b/>
+          <w:sz w:val="28"/>
+          <w:szCs w:val="28"/>
+        </w:rPr>
+        <w:t>Vite</w:t>
+      </w:r>
+      <w:proofErr w:type="spellEnd"/>
+      <w:r>
+        <w:rPr>
+          <w:b/>
+          <w:sz w:val="28"/>
+          <w:szCs w:val="28"/>
+        </w:rPr>
+        <w:t xml:space="preserve"> ecosystem.</w:t>
+      </w:r>
+    </w:p>
+    <w:p>
+      <w:pPr>
+        <w:rPr>
+          <w:b/>
+          <w:sz w:val="28"/>
+          <w:szCs w:val="28"/>
+        </w:rPr>
+      </w:pPr>
+      <w:r>
+        <w:rPr>
+          <w:b/>
+          <w:sz w:val="28"/>
+          <w:szCs w:val="28"/>
+        </w:rPr>
+        <w:t>So let’s see what challenges I face for not using BABEL</w:t>
+      </w:r>
+      <w:r>
+        <w:rPr>
+          <w:b/>
+          <w:sz w:val="28"/>
+          <w:szCs w:val="28"/>
+        </w:rPr>
+        <w:t xml:space="preserve"> as compiler.</w:t>
+      </w:r>
+    </w:p>
+    <w:p>
+      <w:pPr>
+        <w:rPr>
+          <w:b/>
+          <w:sz w:val="28"/>
+          <w:szCs w:val="28"/>
+        </w:rPr>
+      </w:pPr>
+      <w:r>
+        <w:rPr>
+          <w:b/>
+          <w:sz w:val="28"/>
+          <w:szCs w:val="28"/>
+        </w:rPr>
+        <w:t xml:space="preserve">I </w:t>
+      </w:r>
+      <w:proofErr w:type="spellStart"/>
+      <w:r>
+        <w:rPr>
+          <w:b/>
+          <w:sz w:val="28"/>
+          <w:szCs w:val="28"/>
+        </w:rPr>
+        <w:t>Vite</w:t>
+      </w:r>
+      <w:proofErr w:type="spellEnd"/>
+      <w:r>
+        <w:rPr>
+          <w:b/>
+          <w:sz w:val="28"/>
+          <w:szCs w:val="28"/>
+        </w:rPr>
+        <w:t xml:space="preserve"> its import to import React, without it </w:t>
+      </w:r>
+      <w:proofErr w:type="spellStart"/>
+      <w:r>
+        <w:rPr>
+          <w:b/>
+          <w:sz w:val="28"/>
+          <w:szCs w:val="28"/>
+        </w:rPr>
+        <w:t>it</w:t>
+      </w:r>
+      <w:proofErr w:type="spellEnd"/>
+      <w:r>
+        <w:rPr>
+          <w:b/>
+          <w:sz w:val="28"/>
+          <w:szCs w:val="28"/>
+        </w:rPr>
+        <w:t xml:space="preserve"> will not display the pages. Import even if you are not using it</w:t>
+      </w:r>
+      <w:r>
+        <w:rPr>
+          <w:b/>
+          <w:sz w:val="28"/>
+          <w:szCs w:val="28"/>
+        </w:rPr>
+        <w:t>.</w:t>
       </w:r>
       <w:bookmarkStart w:id="0" w:name="_GoBack"/>
       <w:bookmarkEnd w:id="0"/>
+    </w:p>
+    <w:p>
+      <w:pPr>
+        <w:rPr>
+          <w:b/>
+          <w:sz w:val="28"/>
+          <w:szCs w:val="28"/>
+        </w:rPr>
+      </w:pPr>
     </w:p>
     <w:sectPr>
       <w:pgSz w:w="12240" w:h="15840"/>

</xml_diff>